<commit_message>
Rename files to make it easier to tell what's what. Add font-related settings. Write most of Field Objective scenario
</commit_message>
<xml_diff>
--- a/TheTwinklingTrio/game/fonts/normal/Normal Fonts.docx
+++ b/TheTwinklingTrio/game/fonts/normal/Normal Fonts.docx
@@ -73,150 +73,116 @@
     <w:p>
       <w:pPr>
         <w:rPr>
-          <w:rFonts w:ascii="Gaegu" w:hAnsi="Gaegu"/>
-          <w:sz w:val="48"/>
-          <w:szCs w:val="48"/>
-        </w:rPr>
-      </w:pPr>
-      <w:r>
-        <w:rPr>
-          <w:rFonts w:ascii="Gaegu" w:hAnsi="Gaegu"/>
-          <w:sz w:val="48"/>
-          <w:szCs w:val="48"/>
-        </w:rPr>
-        <w:t>This is a paragraph of text so I can see how well the font looks with it.</w:t>
-      </w:r>
-    </w:p>
-    <w:p>
-      <w:pPr>
-        <w:rPr>
           <w:rFonts w:ascii="Gamja Flower" w:eastAsia="Gamja Flower" w:hAnsi="Gamja Flower"/>
-          <w:sz w:val="48"/>
-          <w:szCs w:val="48"/>
-        </w:rPr>
-      </w:pPr>
-      <w:r>
-        <w:rPr>
-          <w:rFonts w:ascii="Gamja Flower" w:eastAsia="Gamja Flower" w:hAnsi="Gamja Flower"/>
-          <w:sz w:val="48"/>
-          <w:szCs w:val="48"/>
-        </w:rPr>
-        <w:t>This is a paragraph of text so I can see how well the font looks with it.</w:t>
-      </w:r>
-    </w:p>
-    <w:p>
-      <w:pPr>
-        <w:rPr>
-          <w:rFonts w:ascii="Gloria Hallelujah" w:hAnsi="Gloria Hallelujah"/>
-          <w:sz w:val="48"/>
-          <w:szCs w:val="48"/>
-        </w:rPr>
-      </w:pPr>
-      <w:r>
-        <w:rPr>
-          <w:rFonts w:ascii="Gloria Hallelujah" w:hAnsi="Gloria Hallelujah"/>
-          <w:sz w:val="48"/>
-          <w:szCs w:val="48"/>
-        </w:rPr>
-        <w:t>This is a paragraph of text so I can see how well the font looks with it.</w:t>
-      </w:r>
-    </w:p>
-    <w:p>
-      <w:pPr>
-        <w:rPr>
-          <w:rFonts w:ascii="Indie Flower" w:hAnsi="Indie Flower"/>
-          <w:sz w:val="48"/>
-          <w:szCs w:val="48"/>
-        </w:rPr>
-      </w:pPr>
-      <w:r>
-        <w:rPr>
-          <w:rFonts w:ascii="Indie Flower" w:hAnsi="Indie Flower"/>
-          <w:sz w:val="48"/>
-          <w:szCs w:val="48"/>
-        </w:rPr>
-        <w:lastRenderedPageBreak/>
-        <w:t>This is a paragraph of text so I can see how well the font looks with it.</w:t>
-      </w:r>
-    </w:p>
-    <w:p>
-      <w:pPr>
-        <w:rPr>
-          <w:rFonts w:ascii="Nanum Pen" w:eastAsia="Nanum Pen" w:hAnsi="Nanum Pen"/>
-          <w:sz w:val="48"/>
-          <w:szCs w:val="48"/>
-        </w:rPr>
-      </w:pPr>
-      <w:r>
-        <w:rPr>
-          <w:rFonts w:ascii="Nanum Pen" w:eastAsia="Nanum Pen" w:hAnsi="Nanum Pen"/>
-          <w:sz w:val="48"/>
-          <w:szCs w:val="48"/>
-        </w:rPr>
-        <w:t>This is a paragraph of text so I can see how well the font looks with it.</w:t>
-      </w:r>
-    </w:p>
-    <w:p>
-      <w:pPr>
-        <w:rPr>
-          <w:rFonts w:ascii="Neucha" w:hAnsi="Neucha"/>
-          <w:sz w:val="48"/>
-          <w:szCs w:val="48"/>
-        </w:rPr>
-      </w:pPr>
-      <w:r>
-        <w:rPr>
-          <w:rFonts w:ascii="Neucha" w:hAnsi="Neucha"/>
-          <w:sz w:val="48"/>
-          <w:szCs w:val="48"/>
-        </w:rPr>
-        <w:t>This is a paragraph of text so I can see how well the font looks with it.</w:t>
-      </w:r>
-    </w:p>
-    <w:p>
-      <w:pPr>
-        <w:rPr>
-          <w:rFonts w:ascii="Short Stack" w:hAnsi="Short Stack"/>
-          <w:sz w:val="48"/>
-          <w:szCs w:val="48"/>
-        </w:rPr>
-      </w:pPr>
-      <w:r>
-        <w:rPr>
-          <w:rFonts w:ascii="Short Stack" w:hAnsi="Short Stack"/>
-          <w:sz w:val="48"/>
-          <w:szCs w:val="48"/>
-        </w:rPr>
-        <w:t>This is a paragraph of text so I can see how well the font looks with it.</w:t>
-      </w:r>
-    </w:p>
-    <w:p>
-      <w:pPr>
-        <w:rPr>
-          <w:rFonts w:ascii="The Girl Next Door" w:hAnsi="The Girl Next Door"/>
-          <w:sz w:val="48"/>
-          <w:szCs w:val="48"/>
-        </w:rPr>
-      </w:pPr>
-      <w:r>
-        <w:rPr>
-          <w:rFonts w:ascii="The Girl Next Door" w:hAnsi="The Girl Next Door"/>
-          <w:sz w:val="48"/>
-          <w:szCs w:val="48"/>
-        </w:rPr>
-        <w:t>This is a paragraph of text so I can see how well the font looks with it.</w:t>
-      </w:r>
-    </w:p>
-    <w:p>
-      <w:pPr>
-        <w:rPr>
-          <w:rFonts w:ascii="Annie Use Your Telescope" w:hAnsi="Annie Use Your Telescope"/>
           <w:sz w:val="48"/>
           <w:szCs w:val="48"/>
         </w:rPr>
       </w:pPr>
       <w:bookmarkStart w:id="0" w:name="_GoBack"/>
       <w:bookmarkEnd w:id="0"/>
+      <w:r>
+        <w:rPr>
+          <w:rFonts w:ascii="Gamja Flower" w:eastAsia="Gamja Flower" w:hAnsi="Gamja Flower"/>
+          <w:sz w:val="48"/>
+          <w:szCs w:val="48"/>
+        </w:rPr>
+        <w:t>This is a paragraph of text so I can see how well the font looks with it.</w:t>
+      </w:r>
+    </w:p>
+    <w:p>
+      <w:pPr>
+        <w:rPr>
+          <w:rFonts w:ascii="Gloria Hallelujah" w:hAnsi="Gloria Hallelujah"/>
+          <w:sz w:val="48"/>
+          <w:szCs w:val="48"/>
+        </w:rPr>
+      </w:pPr>
+      <w:r>
+        <w:rPr>
+          <w:rFonts w:ascii="Gloria Hallelujah" w:hAnsi="Gloria Hallelujah"/>
+          <w:sz w:val="48"/>
+          <w:szCs w:val="48"/>
+        </w:rPr>
+        <w:t>This is a paragraph of text so I can see how well the font looks with it.</w:t>
+      </w:r>
+    </w:p>
+    <w:p>
+      <w:pPr>
+        <w:rPr>
+          <w:rFonts w:ascii="Indie Flower" w:hAnsi="Indie Flower"/>
+          <w:sz w:val="48"/>
+          <w:szCs w:val="48"/>
+        </w:rPr>
+      </w:pPr>
+      <w:r>
+        <w:rPr>
+          <w:rFonts w:ascii="Indie Flower" w:hAnsi="Indie Flower"/>
+          <w:sz w:val="48"/>
+          <w:szCs w:val="48"/>
+        </w:rPr>
+        <w:t>This is a paragraph of text so I can see how well the font looks with it.</w:t>
+      </w:r>
+    </w:p>
+    <w:p>
+      <w:pPr>
+        <w:rPr>
+          <w:rFonts w:ascii="Nanum Pen" w:eastAsia="Nanum Pen" w:hAnsi="Nanum Pen"/>
+          <w:sz w:val="48"/>
+          <w:szCs w:val="48"/>
+        </w:rPr>
+      </w:pPr>
+      <w:r>
+        <w:rPr>
+          <w:rFonts w:ascii="Nanum Pen" w:eastAsia="Nanum Pen" w:hAnsi="Nanum Pen"/>
+          <w:sz w:val="48"/>
+          <w:szCs w:val="48"/>
+        </w:rPr>
+        <w:lastRenderedPageBreak/>
+        <w:t>This is a paragraph of text so I can see how well the font looks with it.</w:t>
+      </w:r>
+    </w:p>
+    <w:p>
+      <w:pPr>
+        <w:rPr>
+          <w:rFonts w:ascii="Neucha" w:hAnsi="Neucha"/>
+          <w:sz w:val="48"/>
+          <w:szCs w:val="48"/>
+        </w:rPr>
+      </w:pPr>
+      <w:r>
+        <w:rPr>
+          <w:rFonts w:ascii="Neucha" w:hAnsi="Neucha"/>
+          <w:sz w:val="48"/>
+          <w:szCs w:val="48"/>
+        </w:rPr>
+        <w:t>This is a paragraph of text so I can see how well the font looks with it.</w:t>
+      </w:r>
+    </w:p>
+    <w:p>
+      <w:pPr>
+        <w:rPr>
+          <w:rFonts w:ascii="Short Stack" w:hAnsi="Short Stack"/>
+          <w:sz w:val="48"/>
+          <w:szCs w:val="48"/>
+        </w:rPr>
+      </w:pPr>
+      <w:r>
+        <w:rPr>
+          <w:rFonts w:ascii="Short Stack" w:hAnsi="Short Stack"/>
+          <w:sz w:val="48"/>
+          <w:szCs w:val="48"/>
+        </w:rPr>
+        <w:t>This is a paragraph of text so I can see how well the font looks with it.</w:t>
+      </w:r>
+    </w:p>
+    <w:p>
+      <w:pPr>
+        <w:rPr>
+          <w:rFonts w:ascii="Annie Use Your Telescope" w:hAnsi="Annie Use Your Telescope"/>
+          <w:sz w:val="48"/>
+          <w:szCs w:val="48"/>
+        </w:rPr>
+      </w:pPr>
     </w:p>
     <w:sectPr>
       <w:pgSz w:w="12240" w:h="15840"/>

</xml_diff>